<commit_message>
Apportate modifiche per l'ER, Mapping e Tavola entità
Aggiunto attributo visibilità(Boolean) per l'entità auto, cosi da controllare se può essere vista o no nel catalogo
</commit_message>
<xml_diff>
--- a/Documents/System Design Document/Gestione Dati Persistenti/TABELLE.docx
+++ b/Documents/System Design Document/Gestione Dati Persistenti/TABELLE.docx
@@ -153,14 +153,12 @@
                 <w:rFonts w:ascii="Abadi" w:hAnsi="Abadi" w:cs="Aharoni"/>
               </w:rPr>
             </w:pPr>
-            <w:proofErr w:type="gramStart"/>
             <w:r>
               <w:rPr>
                 <w:rFonts w:ascii="Abadi" w:hAnsi="Abadi" w:cs="Aharoni"/>
               </w:rPr>
               <w:t>VARCHAR(</w:t>
             </w:r>
-            <w:proofErr w:type="gramEnd"/>
             <w:r>
               <w:rPr>
                 <w:rFonts w:ascii="Abadi" w:hAnsi="Abadi" w:cs="Aharoni"/>
@@ -245,19 +243,11 @@
                 <w:rFonts w:ascii="Abadi" w:hAnsi="Abadi" w:cs="Aharoni"/>
               </w:rPr>
             </w:pPr>
-            <w:proofErr w:type="gramStart"/>
-            <w:r>
-              <w:rPr>
-                <w:rFonts w:ascii="Abadi" w:hAnsi="Abadi" w:cs="Aharoni"/>
-              </w:rPr>
-              <w:t>ENUM(</w:t>
-            </w:r>
-            <w:proofErr w:type="gramEnd"/>
-            <w:r>
-              <w:rPr>
-                <w:rFonts w:ascii="Abadi" w:hAnsi="Abadi" w:cs="Aharoni"/>
-              </w:rPr>
-              <w:t>‘CLIENTE’, ‘AMMINISTRATORE’, ‘CONSULENTE’)</w:t>
+            <w:r>
+              <w:rPr>
+                <w:rFonts w:ascii="Abadi" w:hAnsi="Abadi" w:cs="Aharoni"/>
+              </w:rPr>
+              <w:t>ENUM(‘CLIENTE’, ‘AMMINISTRATORE’, ‘CONSULENTE’)</w:t>
             </w:r>
           </w:p>
         </w:tc>
@@ -325,19 +315,11 @@
                 <w:rFonts w:ascii="Abadi" w:hAnsi="Abadi" w:cs="Aharoni"/>
               </w:rPr>
             </w:pPr>
-            <w:proofErr w:type="gramStart"/>
-            <w:r>
-              <w:rPr>
-                <w:rFonts w:ascii="Abadi" w:hAnsi="Abadi" w:cs="Aharoni"/>
-              </w:rPr>
-              <w:t>VARCHAR(</w:t>
-            </w:r>
-            <w:proofErr w:type="gramEnd"/>
-            <w:r>
-              <w:rPr>
-                <w:rFonts w:ascii="Abadi" w:hAnsi="Abadi" w:cs="Aharoni"/>
-              </w:rPr>
-              <w:t>16)</w:t>
+            <w:r>
+              <w:rPr>
+                <w:rFonts w:ascii="Abadi" w:hAnsi="Abadi" w:cs="Aharoni"/>
+              </w:rPr>
+              <w:t>VARCHAR(16)</w:t>
             </w:r>
           </w:p>
         </w:tc>
@@ -465,19 +447,11 @@
                 <w:rFonts w:ascii="Abadi" w:hAnsi="Abadi" w:cs="Aharoni"/>
               </w:rPr>
             </w:pPr>
-            <w:proofErr w:type="gramStart"/>
-            <w:r>
-              <w:rPr>
-                <w:rFonts w:ascii="Abadi" w:hAnsi="Abadi" w:cs="Aharoni"/>
-              </w:rPr>
-              <w:t>ENUM(</w:t>
-            </w:r>
-            <w:proofErr w:type="gramEnd"/>
-            <w:r>
-              <w:rPr>
-                <w:rFonts w:ascii="Abadi" w:hAnsi="Abadi" w:cs="Aharoni"/>
-              </w:rPr>
-              <w:t>‘UOMO, ‘DONNA, ‘ALTRO’, ‘PREFERISCO NON SPECIFICARLO’)</w:t>
+            <w:r>
+              <w:rPr>
+                <w:rFonts w:ascii="Abadi" w:hAnsi="Abadi" w:cs="Aharoni"/>
+              </w:rPr>
+              <w:t>ENUM(‘UOMO, ‘DONNA, ‘ALTRO’, ‘PREFERISCO NON SPECIFICARLO’)</w:t>
             </w:r>
           </w:p>
         </w:tc>
@@ -539,19 +513,11 @@
                 <w:rFonts w:ascii="Abadi" w:hAnsi="Abadi" w:cs="Aharoni"/>
               </w:rPr>
             </w:pPr>
-            <w:proofErr w:type="gramStart"/>
-            <w:r>
-              <w:rPr>
-                <w:rFonts w:ascii="Abadi" w:hAnsi="Abadi" w:cs="Aharoni"/>
-              </w:rPr>
-              <w:t>VARCHAR(</w:t>
-            </w:r>
-            <w:proofErr w:type="gramEnd"/>
-            <w:r>
-              <w:rPr>
-                <w:rFonts w:ascii="Abadi" w:hAnsi="Abadi" w:cs="Aharoni"/>
-              </w:rPr>
-              <w:t>16)</w:t>
+            <w:r>
+              <w:rPr>
+                <w:rFonts w:ascii="Abadi" w:hAnsi="Abadi" w:cs="Aharoni"/>
+              </w:rPr>
+              <w:t>VARCHAR(16)</w:t>
             </w:r>
           </w:p>
         </w:tc>
@@ -619,19 +585,11 @@
                 <w:rFonts w:ascii="Abadi" w:hAnsi="Abadi" w:cs="Aharoni"/>
               </w:rPr>
             </w:pPr>
-            <w:proofErr w:type="gramStart"/>
-            <w:r>
-              <w:rPr>
-                <w:rFonts w:ascii="Abadi" w:hAnsi="Abadi" w:cs="Aharoni"/>
-              </w:rPr>
-              <w:t>VARCHAR(</w:t>
-            </w:r>
-            <w:proofErr w:type="gramEnd"/>
-            <w:r>
-              <w:rPr>
-                <w:rFonts w:ascii="Abadi" w:hAnsi="Abadi" w:cs="Aharoni"/>
-              </w:rPr>
-              <w:t>16)</w:t>
+            <w:r>
+              <w:rPr>
+                <w:rFonts w:ascii="Abadi" w:hAnsi="Abadi" w:cs="Aharoni"/>
+              </w:rPr>
+              <w:t>VARCHAR(16)</w:t>
             </w:r>
           </w:p>
         </w:tc>
@@ -699,19 +657,11 @@
                 <w:rFonts w:ascii="Abadi" w:hAnsi="Abadi" w:cs="Aharoni"/>
               </w:rPr>
             </w:pPr>
-            <w:proofErr w:type="gramStart"/>
-            <w:r>
-              <w:rPr>
-                <w:rFonts w:ascii="Abadi" w:hAnsi="Abadi" w:cs="Aharoni"/>
-              </w:rPr>
-              <w:t>VARCHAR(</w:t>
-            </w:r>
-            <w:proofErr w:type="gramEnd"/>
-            <w:r>
-              <w:rPr>
-                <w:rFonts w:ascii="Abadi" w:hAnsi="Abadi" w:cs="Aharoni"/>
-              </w:rPr>
-              <w:t>30)</w:t>
+            <w:r>
+              <w:rPr>
+                <w:rFonts w:ascii="Abadi" w:hAnsi="Abadi" w:cs="Aharoni"/>
+              </w:rPr>
+              <w:t>VARCHAR(30)</w:t>
             </w:r>
           </w:p>
         </w:tc>
@@ -779,19 +729,11 @@
                 <w:rFonts w:ascii="Abadi" w:hAnsi="Abadi" w:cs="Aharoni"/>
               </w:rPr>
             </w:pPr>
-            <w:proofErr w:type="gramStart"/>
-            <w:r>
-              <w:rPr>
-                <w:rFonts w:ascii="Abadi" w:hAnsi="Abadi" w:cs="Aharoni"/>
-              </w:rPr>
-              <w:t>VARCHAR(</w:t>
-            </w:r>
-            <w:proofErr w:type="gramEnd"/>
-            <w:r>
-              <w:rPr>
-                <w:rFonts w:ascii="Abadi" w:hAnsi="Abadi" w:cs="Aharoni"/>
-              </w:rPr>
-              <w:t>16)</w:t>
+            <w:r>
+              <w:rPr>
+                <w:rFonts w:ascii="Abadi" w:hAnsi="Abadi" w:cs="Aharoni"/>
+              </w:rPr>
+              <w:t>VARCHAR(16)</w:t>
             </w:r>
           </w:p>
         </w:tc>
@@ -859,19 +801,11 @@
                 <w:rFonts w:ascii="Abadi" w:hAnsi="Abadi" w:cs="Aharoni"/>
               </w:rPr>
             </w:pPr>
-            <w:proofErr w:type="gramStart"/>
-            <w:r>
-              <w:rPr>
-                <w:rFonts w:ascii="Abadi" w:hAnsi="Abadi" w:cs="Aharoni"/>
-              </w:rPr>
-              <w:t>VARCHAR(</w:t>
-            </w:r>
-            <w:proofErr w:type="gramEnd"/>
-            <w:r>
-              <w:rPr>
-                <w:rFonts w:ascii="Abadi" w:hAnsi="Abadi" w:cs="Aharoni"/>
-              </w:rPr>
-              <w:t>16)</w:t>
+            <w:r>
+              <w:rPr>
+                <w:rFonts w:ascii="Abadi" w:hAnsi="Abadi" w:cs="Aharoni"/>
+              </w:rPr>
+              <w:t>VARCHAR(16)</w:t>
             </w:r>
           </w:p>
         </w:tc>
@@ -914,40 +848,30 @@
                 <w:rFonts w:ascii="Aharoni" w:hAnsi="Aharoni" w:cs="Aharoni"/>
               </w:rPr>
             </w:pPr>
-            <w:proofErr w:type="gramStart"/>
             <w:r>
               <w:rPr>
                 <w:rFonts w:ascii="Aharoni" w:hAnsi="Aharoni" w:cs="Aharoni" w:hint="cs"/>
               </w:rPr>
               <w:t>CITTA</w:t>
             </w:r>
-            <w:proofErr w:type="gramEnd"/>
-          </w:p>
-        </w:tc>
-        <w:tc>
-          <w:tcPr>
-            <w:tcW w:w="2407" w:type="dxa"/>
-          </w:tcPr>
-          <w:p>
-            <w:pPr>
-              <w:jc w:val="center"/>
-              <w:rPr>
-                <w:rFonts w:ascii="Abadi" w:hAnsi="Abadi" w:cs="Aharoni"/>
-              </w:rPr>
-            </w:pPr>
-            <w:proofErr w:type="gramStart"/>
-            <w:r>
-              <w:rPr>
-                <w:rFonts w:ascii="Abadi" w:hAnsi="Abadi" w:cs="Aharoni"/>
-              </w:rPr>
-              <w:t>VARCHAR(</w:t>
-            </w:r>
-            <w:proofErr w:type="gramEnd"/>
-            <w:r>
-              <w:rPr>
-                <w:rFonts w:ascii="Abadi" w:hAnsi="Abadi" w:cs="Aharoni"/>
-              </w:rPr>
-              <w:t>16)</w:t>
+          </w:p>
+        </w:tc>
+        <w:tc>
+          <w:tcPr>
+            <w:tcW w:w="2407" w:type="dxa"/>
+          </w:tcPr>
+          <w:p>
+            <w:pPr>
+              <w:jc w:val="center"/>
+              <w:rPr>
+                <w:rFonts w:ascii="Abadi" w:hAnsi="Abadi" w:cs="Aharoni"/>
+              </w:rPr>
+            </w:pPr>
+            <w:r>
+              <w:rPr>
+                <w:rFonts w:ascii="Abadi" w:hAnsi="Abadi" w:cs="Aharoni"/>
+              </w:rPr>
+              <w:t>VARCHAR(16)</w:t>
             </w:r>
           </w:p>
         </w:tc>
@@ -1009,19 +933,11 @@
                 <w:rFonts w:ascii="Abadi" w:hAnsi="Abadi" w:cs="Aharoni"/>
               </w:rPr>
             </w:pPr>
-            <w:proofErr w:type="gramStart"/>
-            <w:r>
-              <w:rPr>
-                <w:rFonts w:ascii="Abadi" w:hAnsi="Abadi" w:cs="Aharoni"/>
-              </w:rPr>
-              <w:t>VARCHAR(</w:t>
-            </w:r>
-            <w:proofErr w:type="gramEnd"/>
-            <w:r>
-              <w:rPr>
-                <w:rFonts w:ascii="Abadi" w:hAnsi="Abadi" w:cs="Aharoni"/>
-              </w:rPr>
-              <w:t>5)</w:t>
+            <w:r>
+              <w:rPr>
+                <w:rFonts w:ascii="Abadi" w:hAnsi="Abadi" w:cs="Aharoni"/>
+              </w:rPr>
+              <w:t>VARCHAR(5)</w:t>
             </w:r>
           </w:p>
         </w:tc>
@@ -1188,19 +1104,11 @@
                 <w:rFonts w:ascii="Abadi" w:hAnsi="Abadi" w:cs="Aharoni"/>
               </w:rPr>
             </w:pPr>
-            <w:proofErr w:type="gramStart"/>
-            <w:r>
-              <w:rPr>
-                <w:rFonts w:ascii="Abadi" w:hAnsi="Abadi" w:cs="Aharoni"/>
-              </w:rPr>
-              <w:t>VARCHAR(</w:t>
-            </w:r>
-            <w:proofErr w:type="gramEnd"/>
-            <w:r>
-              <w:rPr>
-                <w:rFonts w:ascii="Abadi" w:hAnsi="Abadi" w:cs="Aharoni"/>
-              </w:rPr>
-              <w:t>7)</w:t>
+            <w:r>
+              <w:rPr>
+                <w:rFonts w:ascii="Abadi" w:hAnsi="Abadi" w:cs="Aharoni"/>
+              </w:rPr>
+              <w:t>VARCHAR(7)</w:t>
             </w:r>
           </w:p>
         </w:tc>
@@ -1274,19 +1182,11 @@
                 <w:rFonts w:ascii="Abadi" w:hAnsi="Abadi" w:cs="Aharoni"/>
               </w:rPr>
             </w:pPr>
-            <w:proofErr w:type="gramStart"/>
-            <w:r>
-              <w:rPr>
-                <w:rFonts w:ascii="Abadi" w:hAnsi="Abadi" w:cs="Aharoni"/>
-              </w:rPr>
-              <w:t>VARCHAR(</w:t>
-            </w:r>
-            <w:proofErr w:type="gramEnd"/>
-            <w:r>
-              <w:rPr>
-                <w:rFonts w:ascii="Abadi" w:hAnsi="Abadi" w:cs="Aharoni"/>
-              </w:rPr>
-              <w:t>16)</w:t>
+            <w:r>
+              <w:rPr>
+                <w:rFonts w:ascii="Abadi" w:hAnsi="Abadi" w:cs="Aharoni"/>
+              </w:rPr>
+              <w:t>VARCHAR(16)</w:t>
             </w:r>
           </w:p>
         </w:tc>
@@ -1354,19 +1254,11 @@
                 <w:rFonts w:ascii="Abadi" w:hAnsi="Abadi" w:cs="Aharoni"/>
               </w:rPr>
             </w:pPr>
-            <w:proofErr w:type="gramStart"/>
-            <w:r>
-              <w:rPr>
-                <w:rFonts w:ascii="Abadi" w:hAnsi="Abadi" w:cs="Aharoni"/>
-              </w:rPr>
-              <w:t>VARCHAR(</w:t>
-            </w:r>
-            <w:proofErr w:type="gramEnd"/>
-            <w:r>
-              <w:rPr>
-                <w:rFonts w:ascii="Abadi" w:hAnsi="Abadi" w:cs="Aharoni"/>
-              </w:rPr>
-              <w:t>16)</w:t>
+            <w:r>
+              <w:rPr>
+                <w:rFonts w:ascii="Abadi" w:hAnsi="Abadi" w:cs="Aharoni"/>
+              </w:rPr>
+              <w:t>VARCHAR(16)</w:t>
             </w:r>
           </w:p>
         </w:tc>
@@ -1434,19 +1326,11 @@
                 <w:rFonts w:ascii="Abadi" w:hAnsi="Abadi" w:cs="Aharoni"/>
               </w:rPr>
             </w:pPr>
-            <w:proofErr w:type="gramStart"/>
-            <w:r>
-              <w:rPr>
-                <w:rFonts w:ascii="Abadi" w:hAnsi="Abadi" w:cs="Aharoni"/>
-              </w:rPr>
-              <w:t>FLOAT(</w:t>
-            </w:r>
-            <w:proofErr w:type="gramEnd"/>
-            <w:r>
-              <w:rPr>
-                <w:rFonts w:ascii="Abadi" w:hAnsi="Abadi" w:cs="Aharoni"/>
-              </w:rPr>
-              <w:t>8,2)</w:t>
+            <w:r>
+              <w:rPr>
+                <w:rFonts w:ascii="Abadi" w:hAnsi="Abadi" w:cs="Aharoni"/>
+              </w:rPr>
+              <w:t>FLOAT(8,2)</w:t>
             </w:r>
           </w:p>
         </w:tc>
@@ -1514,19 +1398,11 @@
                 <w:rFonts w:ascii="Abadi" w:hAnsi="Abadi" w:cs="Aharoni"/>
               </w:rPr>
             </w:pPr>
-            <w:proofErr w:type="gramStart"/>
-            <w:r>
-              <w:rPr>
-                <w:rFonts w:ascii="Abadi" w:hAnsi="Abadi" w:cs="Aharoni"/>
-              </w:rPr>
-              <w:t>VARCHAR(</w:t>
-            </w:r>
-            <w:proofErr w:type="gramEnd"/>
-            <w:r>
-              <w:rPr>
-                <w:rFonts w:ascii="Abadi" w:hAnsi="Abadi" w:cs="Aharoni"/>
-              </w:rPr>
-              <w:t>16)</w:t>
+            <w:r>
+              <w:rPr>
+                <w:rFonts w:ascii="Abadi" w:hAnsi="Abadi" w:cs="Aharoni"/>
+              </w:rPr>
+              <w:t>VARCHAR(16)</w:t>
             </w:r>
           </w:p>
         </w:tc>
@@ -1666,19 +1542,11 @@
                 <w:rFonts w:ascii="Abadi" w:hAnsi="Abadi" w:cs="Aharoni"/>
               </w:rPr>
             </w:pPr>
-            <w:proofErr w:type="gramStart"/>
-            <w:r>
-              <w:rPr>
-                <w:rFonts w:ascii="Abadi" w:hAnsi="Abadi" w:cs="Aharoni"/>
-              </w:rPr>
-              <w:t>VARCHAR(</w:t>
-            </w:r>
-            <w:proofErr w:type="gramEnd"/>
-            <w:r>
-              <w:rPr>
-                <w:rFonts w:ascii="Abadi" w:hAnsi="Abadi" w:cs="Aharoni"/>
-              </w:rPr>
-              <w:t>16)</w:t>
+            <w:r>
+              <w:rPr>
+                <w:rFonts w:ascii="Abadi" w:hAnsi="Abadi" w:cs="Aharoni"/>
+              </w:rPr>
+              <w:t>VARCHAR(16)</w:t>
             </w:r>
           </w:p>
         </w:tc>
@@ -1746,19 +1614,83 @@
                 <w:rFonts w:ascii="Abadi" w:hAnsi="Abadi" w:cs="Aharoni"/>
               </w:rPr>
             </w:pPr>
-            <w:proofErr w:type="gramStart"/>
-            <w:r>
-              <w:rPr>
-                <w:rFonts w:ascii="Abadi" w:hAnsi="Abadi" w:cs="Aharoni"/>
-              </w:rPr>
-              <w:t>VARCHAR(</w:t>
-            </w:r>
-            <w:proofErr w:type="gramEnd"/>
-            <w:r>
-              <w:rPr>
-                <w:rFonts w:ascii="Abadi" w:hAnsi="Abadi" w:cs="Aharoni"/>
-              </w:rPr>
-              <w:t>16)</w:t>
+            <w:r>
+              <w:rPr>
+                <w:rFonts w:ascii="Abadi" w:hAnsi="Abadi" w:cs="Aharoni"/>
+              </w:rPr>
+              <w:t>VARCHAR(16)</w:t>
+            </w:r>
+          </w:p>
+        </w:tc>
+        <w:tc>
+          <w:tcPr>
+            <w:tcW w:w="2407" w:type="dxa"/>
+          </w:tcPr>
+          <w:p>
+            <w:pPr>
+              <w:jc w:val="center"/>
+              <w:rPr>
+                <w:rFonts w:ascii="Abadi" w:hAnsi="Abadi" w:cs="Aharoni"/>
+              </w:rPr>
+            </w:pPr>
+            <w:r>
+              <w:rPr>
+                <w:rFonts w:ascii="Abadi" w:hAnsi="Abadi" w:cs="Aharoni"/>
+              </w:rPr>
+              <w:t>NOT NULL</w:t>
+            </w:r>
+          </w:p>
+        </w:tc>
+        <w:tc>
+          <w:tcPr>
+            <w:tcW w:w="2407" w:type="dxa"/>
+          </w:tcPr>
+          <w:p>
+            <w:pPr>
+              <w:jc w:val="center"/>
+              <w:rPr>
+                <w:rFonts w:ascii="Abadi" w:hAnsi="Abadi" w:cs="Aharoni"/>
+              </w:rPr>
+            </w:pPr>
+          </w:p>
+        </w:tc>
+      </w:tr>
+      <w:tr>
+        <w:tc>
+          <w:tcPr>
+            <w:tcW w:w="2407" w:type="dxa"/>
+          </w:tcPr>
+          <w:p>
+            <w:pPr>
+              <w:jc w:val="center"/>
+              <w:rPr>
+                <w:rFonts w:ascii="Aharoni" w:hAnsi="Aharoni" w:cs="Aharoni"/>
+              </w:rPr>
+            </w:pPr>
+            <w:r>
+              <w:rPr>
+                <w:rFonts w:ascii="Aharoni" w:hAnsi="Aharoni" w:cs="Aharoni"/>
+              </w:rPr>
+              <w:t>VISIBILITA’</w:t>
+            </w:r>
+          </w:p>
+        </w:tc>
+        <w:tc>
+          <w:tcPr>
+            <w:tcW w:w="2407" w:type="dxa"/>
+          </w:tcPr>
+          <w:p>
+            <w:pPr>
+              <w:jc w:val="center"/>
+              <w:rPr>
+                <w:rFonts w:ascii="Abadi" w:hAnsi="Abadi" w:cs="Aharoni"/>
+              </w:rPr>
+            </w:pPr>
+            <w:r>
+              <w:rPr>
+                <w:rFonts w:ascii="Abadi" w:hAnsi="Abadi" w:cs="Aharoni"/>
+              </w:rPr>
+              <w:t>BOOLEAN</w:t>
             </w:r>
           </w:p>
         </w:tc>
@@ -1958,19 +1890,11 @@
                 <w:rFonts w:ascii="Abadi" w:hAnsi="Abadi" w:cs="Aharoni"/>
               </w:rPr>
             </w:pPr>
-            <w:proofErr w:type="gramStart"/>
-            <w:r>
-              <w:rPr>
-                <w:rFonts w:ascii="Abadi" w:hAnsi="Abadi" w:cs="Aharoni"/>
-              </w:rPr>
-              <w:t>VARCHAR(</w:t>
-            </w:r>
-            <w:proofErr w:type="gramEnd"/>
-            <w:r>
-              <w:rPr>
-                <w:rFonts w:ascii="Abadi" w:hAnsi="Abadi" w:cs="Aharoni"/>
-              </w:rPr>
-              <w:t>7)</w:t>
+            <w:r>
+              <w:rPr>
+                <w:rFonts w:ascii="Abadi" w:hAnsi="Abadi" w:cs="Aharoni"/>
+              </w:rPr>
+              <w:t>VARCHAR(7)</w:t>
             </w:r>
           </w:p>
         </w:tc>
@@ -2051,19 +1975,11 @@
                 <w:rFonts w:ascii="Abadi" w:hAnsi="Abadi" w:cs="Aharoni"/>
               </w:rPr>
             </w:pPr>
-            <w:proofErr w:type="gramStart"/>
-            <w:r>
-              <w:rPr>
-                <w:rFonts w:ascii="Abadi" w:hAnsi="Abadi" w:cs="Aharoni"/>
-              </w:rPr>
-              <w:t>FLOAT(</w:t>
-            </w:r>
-            <w:proofErr w:type="gramEnd"/>
-            <w:r>
-              <w:rPr>
-                <w:rFonts w:ascii="Abadi" w:hAnsi="Abadi" w:cs="Aharoni"/>
-              </w:rPr>
-              <w:t>8,2)</w:t>
+            <w:r>
+              <w:rPr>
+                <w:rFonts w:ascii="Abadi" w:hAnsi="Abadi" w:cs="Aharoni"/>
+              </w:rPr>
+              <w:t>FLOAT(8,2)</w:t>
             </w:r>
           </w:p>
         </w:tc>
@@ -2138,19 +2054,11 @@
                 <w:rFonts w:ascii="Abadi" w:hAnsi="Abadi" w:cs="Aharoni"/>
               </w:rPr>
             </w:pPr>
-            <w:proofErr w:type="gramStart"/>
-            <w:r>
-              <w:rPr>
-                <w:rFonts w:ascii="Abadi" w:hAnsi="Abadi" w:cs="Aharoni"/>
-              </w:rPr>
-              <w:t>VARCHAR(</w:t>
-            </w:r>
-            <w:proofErr w:type="gramEnd"/>
-            <w:r>
-              <w:rPr>
-                <w:rFonts w:ascii="Abadi" w:hAnsi="Abadi" w:cs="Aharoni"/>
-              </w:rPr>
-              <w:t>7)</w:t>
+            <w:r>
+              <w:rPr>
+                <w:rFonts w:ascii="Abadi" w:hAnsi="Abadi" w:cs="Aharoni"/>
+              </w:rPr>
+              <w:t>VARCHAR(7)</w:t>
             </w:r>
           </w:p>
         </w:tc>
@@ -2231,19 +2139,11 @@
                 <w:rFonts w:ascii="Abadi" w:hAnsi="Abadi" w:cs="Aharoni"/>
               </w:rPr>
             </w:pPr>
-            <w:proofErr w:type="gramStart"/>
-            <w:r>
-              <w:rPr>
-                <w:rFonts w:ascii="Abadi" w:hAnsi="Abadi" w:cs="Aharoni"/>
-              </w:rPr>
-              <w:t>VARCHAR(</w:t>
-            </w:r>
-            <w:proofErr w:type="gramEnd"/>
-            <w:r>
-              <w:rPr>
-                <w:rFonts w:ascii="Abadi" w:hAnsi="Abadi" w:cs="Aharoni"/>
-              </w:rPr>
-              <w:t>7)</w:t>
+            <w:r>
+              <w:rPr>
+                <w:rFonts w:ascii="Abadi" w:hAnsi="Abadi" w:cs="Aharoni"/>
+              </w:rPr>
+              <w:t>VARCHAR(7)</w:t>
             </w:r>
           </w:p>
         </w:tc>
@@ -2324,19 +2224,11 @@
                 <w:rFonts w:ascii="Abadi" w:hAnsi="Abadi" w:cs="Aharoni"/>
               </w:rPr>
             </w:pPr>
-            <w:proofErr w:type="gramStart"/>
-            <w:r>
-              <w:rPr>
-                <w:rFonts w:ascii="Abadi" w:hAnsi="Abadi" w:cs="Aharoni"/>
-              </w:rPr>
-              <w:t>VARCHAR(</w:t>
-            </w:r>
-            <w:proofErr w:type="gramEnd"/>
-            <w:r>
-              <w:rPr>
-                <w:rFonts w:ascii="Abadi" w:hAnsi="Abadi" w:cs="Aharoni"/>
-              </w:rPr>
-              <w:t>7)</w:t>
+            <w:r>
+              <w:rPr>
+                <w:rFonts w:ascii="Abadi" w:hAnsi="Abadi" w:cs="Aharoni"/>
+              </w:rPr>
+              <w:t>VARCHAR(7)</w:t>
             </w:r>
           </w:p>
         </w:tc>
@@ -2552,14 +2444,12 @@
                 <w:bCs/>
               </w:rPr>
             </w:pPr>
-            <w:proofErr w:type="gramStart"/>
             <w:r>
               <w:rPr>
                 <w:rFonts w:ascii="Abadi" w:hAnsi="Abadi" w:cs="Aharoni"/>
               </w:rPr>
               <w:t>VARCHAR(</w:t>
             </w:r>
-            <w:proofErr w:type="gramEnd"/>
             <w:r>
               <w:rPr>
                 <w:rFonts w:ascii="Abadi" w:hAnsi="Abadi" w:cs="Aharoni"/>
@@ -2663,14 +2553,12 @@
                 <w:bCs/>
               </w:rPr>
             </w:pPr>
-            <w:proofErr w:type="gramStart"/>
             <w:r>
               <w:rPr>
                 <w:rFonts w:ascii="Abadi" w:hAnsi="Abadi" w:cs="Aharoni"/>
               </w:rPr>
               <w:t>VARCHAR(</w:t>
             </w:r>
-            <w:proofErr w:type="gramEnd"/>
             <w:r>
               <w:rPr>
                 <w:rFonts w:ascii="Abadi" w:hAnsi="Abadi" w:cs="Aharoni"/>
@@ -2794,7 +2682,6 @@
           <w:b/>
           <w:bCs/>
         </w:rPr>
-        <w:lastRenderedPageBreak/>
         <w:t>ORDINE</w:t>
       </w:r>
     </w:p>
@@ -2944,14 +2831,12 @@
                 <w:bCs/>
               </w:rPr>
             </w:pPr>
-            <w:proofErr w:type="gramStart"/>
             <w:r>
               <w:rPr>
                 <w:rFonts w:ascii="Abadi" w:hAnsi="Abadi" w:cs="Aharoni"/>
               </w:rPr>
               <w:t>VARCHAR(</w:t>
             </w:r>
-            <w:proofErr w:type="gramEnd"/>
             <w:r>
               <w:rPr>
                 <w:rFonts w:ascii="Abadi" w:hAnsi="Abadi" w:cs="Aharoni"/>
@@ -3049,14 +2934,12 @@
                 <w:bCs/>
               </w:rPr>
             </w:pPr>
-            <w:proofErr w:type="gramStart"/>
             <w:r>
               <w:rPr>
                 <w:rFonts w:ascii="Abadi" w:hAnsi="Abadi" w:cs="Aharoni"/>
               </w:rPr>
               <w:t>VARCHAR(</w:t>
             </w:r>
-            <w:proofErr w:type="gramEnd"/>
             <w:r>
               <w:rPr>
                 <w:rFonts w:ascii="Abadi" w:hAnsi="Abadi" w:cs="Aharoni"/>
@@ -3518,14 +3401,12 @@
                 <w:bCs/>
               </w:rPr>
             </w:pPr>
-            <w:proofErr w:type="gramStart"/>
             <w:r>
               <w:rPr>
                 <w:rFonts w:ascii="Abadi" w:hAnsi="Abadi" w:cs="Aharoni"/>
               </w:rPr>
               <w:t>VARCHAR(</w:t>
             </w:r>
-            <w:proofErr w:type="gramEnd"/>
             <w:r>
               <w:rPr>
                 <w:rFonts w:ascii="Abadi" w:hAnsi="Abadi" w:cs="Aharoni"/>
@@ -3623,14 +3504,12 @@
                 <w:bCs/>
               </w:rPr>
             </w:pPr>
-            <w:proofErr w:type="gramStart"/>
             <w:r>
               <w:rPr>
                 <w:rFonts w:ascii="Abadi" w:hAnsi="Abadi" w:cs="Aharoni"/>
               </w:rPr>
               <w:t>VARCHAR(</w:t>
             </w:r>
-            <w:proofErr w:type="gramEnd"/>
             <w:r>
               <w:rPr>
                 <w:rFonts w:ascii="Abadi" w:hAnsi="Abadi" w:cs="Aharoni"/>
@@ -3722,14 +3601,12 @@
                 <w:bCs/>
               </w:rPr>
             </w:pPr>
-            <w:proofErr w:type="gramStart"/>
             <w:r>
               <w:rPr>
                 <w:rFonts w:ascii="Abadi" w:hAnsi="Abadi" w:cs="Aharoni"/>
               </w:rPr>
               <w:t>VARCHAR(</w:t>
             </w:r>
-            <w:proofErr w:type="gramEnd"/>
             <w:r>
               <w:rPr>
                 <w:rFonts w:ascii="Abadi" w:hAnsi="Abadi" w:cs="Aharoni"/>
@@ -3821,14 +3698,12 @@
                 <w:bCs/>
               </w:rPr>
             </w:pPr>
-            <w:proofErr w:type="gramStart"/>
             <w:r>
               <w:rPr>
                 <w:rFonts w:ascii="Abadi" w:hAnsi="Abadi" w:cs="Aharoni"/>
               </w:rPr>
               <w:t>FLOAT(</w:t>
             </w:r>
-            <w:proofErr w:type="gramEnd"/>
             <w:r>
               <w:rPr>
                 <w:rFonts w:ascii="Abadi" w:hAnsi="Abadi" w:cs="Aharoni"/>
@@ -4645,10 +4520,21 @@
 </file>
 
 <file path=customXml/item1.xml><?xml version="1.0" encoding="utf-8"?>
-<b:Sources xmlns:b="http://schemas.openxmlformats.org/officeDocument/2006/bibliography" xmlns="http://schemas.openxmlformats.org/officeDocument/2006/bibliography" SelectedStyle="\APASixthEditionOfficeOnline.xsl" StyleName="APA" Version="6"/>
+<p:properties xmlns:p="http://schemas.microsoft.com/office/2006/metadata/properties" xmlns:xsi="http://www.w3.org/2001/XMLSchema-instance" xmlns:pc="http://schemas.microsoft.com/office/infopath/2007/PartnerControls">
+  <documentManagement/>
+</p:properties>
 </file>
 
 <file path=customXml/item2.xml><?xml version="1.0" encoding="utf-8"?>
+<?mso-contentType ?>
+<FormTemplates xmlns="http://schemas.microsoft.com/sharepoint/v3/contenttype/forms">
+  <Display>DocumentLibraryForm</Display>
+  <Edit>DocumentLibraryForm</Edit>
+  <New>DocumentLibraryForm</New>
+</FormTemplates>
+</file>
+
+<file path=customXml/item3.xml><?xml version="1.0" encoding="utf-8"?>
 <ct:contentTypeSchema xmlns:ct="http://schemas.microsoft.com/office/2006/metadata/contentType" xmlns:ma="http://schemas.microsoft.com/office/2006/metadata/properties/metaAttributes" ct:_="" ma:_="" ma:contentTypeName="Documento" ma:contentTypeID="0x010100840053E01BAC1847A33C5CEC6AC3E775" ma:contentTypeVersion="6" ma:contentTypeDescription="Creare un nuovo documento." ma:contentTypeScope="" ma:versionID="57b0dcc9f6eb1763dd72ab6fe9c9e81e">
   <xsd:schema xmlns:xsd="http://www.w3.org/2001/XMLSchema" xmlns:xs="http://www.w3.org/2001/XMLSchema" xmlns:p="http://schemas.microsoft.com/office/2006/metadata/properties" xmlns:ns2="74079e45-7f65-4138-97dc-157eadf0f424" targetNamespace="http://schemas.microsoft.com/office/2006/metadata/properties" ma:root="true" ma:fieldsID="873e157d534e492989b59cf24606d719" ns2:_="">
     <xsd:import namespace="74079e45-7f65-4138-97dc-157eadf0f424"/>
@@ -4806,30 +4692,28 @@
 </ct:contentTypeSchema>
 </file>
 
-<file path=customXml/item3.xml><?xml version="1.0" encoding="utf-8"?>
-<?mso-contentType ?>
-<FormTemplates xmlns="http://schemas.microsoft.com/sharepoint/v3/contenttype/forms">
-  <Display>DocumentLibraryForm</Display>
-  <Edit>DocumentLibraryForm</Edit>
-  <New>DocumentLibraryForm</New>
-</FormTemplates>
-</file>
-
 <file path=customXml/item4.xml><?xml version="1.0" encoding="utf-8"?>
-<p:properties xmlns:p="http://schemas.microsoft.com/office/2006/metadata/properties" xmlns:xsi="http://www.w3.org/2001/XMLSchema-instance" xmlns:pc="http://schemas.microsoft.com/office/infopath/2007/PartnerControls">
-  <documentManagement/>
-</p:properties>
+<b:Sources xmlns:b="http://schemas.openxmlformats.org/officeDocument/2006/bibliography" xmlns="http://schemas.openxmlformats.org/officeDocument/2006/bibliography" SelectedStyle="\APASixthEditionOfficeOnline.xsl" StyleName="APA" Version="6"/>
 </file>
 
 <file path=customXml/itemProps1.xml><?xml version="1.0" encoding="utf-8"?>
-<ds:datastoreItem xmlns:ds="http://schemas.openxmlformats.org/officeDocument/2006/customXml" ds:itemID="{220271DB-F5D4-4B3D-BDFA-A90B90D33AC1}">
+<ds:datastoreItem xmlns:ds="http://schemas.openxmlformats.org/officeDocument/2006/customXml" ds:itemID="{4C354226-4E3D-4B4C-9066-FE152A687658}">
   <ds:schemaRefs>
-    <ds:schemaRef ds:uri="http://schemas.openxmlformats.org/officeDocument/2006/bibliography"/>
+    <ds:schemaRef ds:uri="http://schemas.microsoft.com/office/2006/metadata/properties"/>
+    <ds:schemaRef ds:uri="http://schemas.microsoft.com/office/infopath/2007/PartnerControls"/>
   </ds:schemaRefs>
 </ds:datastoreItem>
 </file>
 
 <file path=customXml/itemProps2.xml><?xml version="1.0" encoding="utf-8"?>
+<ds:datastoreItem xmlns:ds="http://schemas.openxmlformats.org/officeDocument/2006/customXml" ds:itemID="{3207D04A-735D-41D7-B2EB-48A50582C0E7}">
+  <ds:schemaRefs>
+    <ds:schemaRef ds:uri="http://schemas.microsoft.com/sharepoint/v3/contenttype/forms"/>
+  </ds:schemaRefs>
+</ds:datastoreItem>
+</file>
+
+<file path=customXml/itemProps3.xml><?xml version="1.0" encoding="utf-8"?>
 <ds:datastoreItem xmlns:ds="http://schemas.openxmlformats.org/officeDocument/2006/customXml" ds:itemID="{4F4A339F-B73F-4DB7-9156-574551F68F8C}">
   <ds:schemaRefs>
     <ds:schemaRef ds:uri="http://schemas.microsoft.com/office/2006/metadata/contentType"/>
@@ -4847,19 +4731,10 @@
 </ds:datastoreItem>
 </file>
 
-<file path=customXml/itemProps3.xml><?xml version="1.0" encoding="utf-8"?>
-<ds:datastoreItem xmlns:ds="http://schemas.openxmlformats.org/officeDocument/2006/customXml" ds:itemID="{3207D04A-735D-41D7-B2EB-48A50582C0E7}">
+<file path=customXml/itemProps4.xml><?xml version="1.0" encoding="utf-8"?>
+<ds:datastoreItem xmlns:ds="http://schemas.openxmlformats.org/officeDocument/2006/customXml" ds:itemID="{220271DB-F5D4-4B3D-BDFA-A90B90D33AC1}">
   <ds:schemaRefs>
-    <ds:schemaRef ds:uri="http://schemas.microsoft.com/sharepoint/v3/contenttype/forms"/>
-  </ds:schemaRefs>
-</ds:datastoreItem>
-</file>
-
-<file path=customXml/itemProps4.xml><?xml version="1.0" encoding="utf-8"?>
-<ds:datastoreItem xmlns:ds="http://schemas.openxmlformats.org/officeDocument/2006/customXml" ds:itemID="{4C354226-4E3D-4B4C-9066-FE152A687658}">
-  <ds:schemaRefs>
-    <ds:schemaRef ds:uri="http://schemas.microsoft.com/office/2006/metadata/properties"/>
-    <ds:schemaRef ds:uri="http://schemas.microsoft.com/office/infopath/2007/PartnerControls"/>
+    <ds:schemaRef ds:uri="http://schemas.openxmlformats.org/officeDocument/2006/bibliography"/>
   </ds:schemaRefs>
 </ds:datastoreItem>
 </file>
</xml_diff>